<commit_message>
komplettes refactoring, Umstellung auf Jinja1-Filter, entsprechende Ausdünnung des Codes. Anpassung des Kontexts an die Template Felder begonnen.
</commit_message>
<xml_diff>
--- a/templates/rechnungsvorlage.docx
+++ b/templates/rechnungsvorlage.docx
@@ -30,7 +30,13 @@
           </w:tcPr>
           <w:p>
             <w:r>
-              <w:t>{{ZD_Name}}</w:t>
+              <w:t>{{</w:t>
+            </w:r>
+            <w:r>
+              <w:t>client.name</w:t>
+            </w:r>
+            <w:r>
+              <w:t>}}</w:t>
             </w:r>
           </w:p>
         </w:tc>
@@ -57,7 +63,13 @@
           </w:tcPr>
           <w:p>
             <w:r>
-              <w:t>{{ZD_Strasse}}</w:t>
+              <w:t>{{</w:t>
+            </w:r>
+            <w:r>
+              <w:t>client.street</w:t>
+            </w:r>
+            <w:r>
+              <w:t>}}</w:t>
             </w:r>
           </w:p>
         </w:tc>
@@ -69,7 +81,13 @@
           </w:tcPr>
           <w:p>
             <w:r>
-              <w:t>{{ZD_PLZ}} {{ZD_Ort}}</w:t>
+              <w:t>{{</w:t>
+            </w:r>
+            <w:r>
+              <w:t>client.zip_city</w:t>
+            </w:r>
+            <w:r>
+              <w:t>}}</w:t>
             </w:r>
           </w:p>
         </w:tc>
@@ -184,7 +202,21 @@
                                       <w:b/>
                                       <w:bCs/>
                                     </w:rPr>
-                                    <w:t>{{Rechnungsnummer}}</w:t>
+                                    <w:t>{{</w:t>
+                                  </w:r>
+                                  <w:r>
+                                    <w:rPr>
+                                      <w:b/>
+                                      <w:bCs/>
+                                    </w:rPr>
+                                    <w:t>invoice_id</w:t>
+                                  </w:r>
+                                  <w:r>
+                                    <w:rPr>
+                                      <w:b/>
+                                      <w:bCs/>
+                                    </w:rPr>
+                                    <w:t>}}</w:t>
                                   </w:r>
                                 </w:p>
                               </w:tc>
@@ -226,6 +258,13 @@
                                       <w:bCs/>
                                     </w:rPr>
                                     <w:t>start_inv_period</w:t>
+                                  </w:r>
+                                  <w:r>
+                                    <w:rPr>
+                                      <w:b/>
+                                      <w:bCs/>
+                                    </w:rPr>
+                                    <w:t>|date</w:t>
                                   </w:r>
                                   <w:r>
                                     <w:rPr>
@@ -326,7 +365,21 @@
                                 <w:b/>
                                 <w:bCs/>
                               </w:rPr>
-                              <w:t>{{Rechnungsnummer}}</w:t>
+                              <w:t>{{</w:t>
+                            </w:r>
+                            <w:r>
+                              <w:rPr>
+                                <w:b/>
+                                <w:bCs/>
+                              </w:rPr>
+                              <w:t>invoice_id</w:t>
+                            </w:r>
+                            <w:r>
+                              <w:rPr>
+                                <w:b/>
+                                <w:bCs/>
+                              </w:rPr>
+                              <w:t>}}</w:t>
                             </w:r>
                           </w:p>
                         </w:tc>
@@ -368,6 +421,13 @@
                                 <w:bCs/>
                               </w:rPr>
                               <w:t>start_inv_period</w:t>
+                            </w:r>
+                            <w:r>
+                              <w:rPr>
+                                <w:b/>
+                                <w:bCs/>
+                              </w:rPr>
+                              <w:t>|date</w:t>
                             </w:r>
                             <w:r>
                               <w:rPr>
@@ -454,7 +514,13 @@
               <w:t xml:space="preserve">Interlaken, den </w:t>
             </w:r>
             <w:r>
-              <w:t>{{Rechnungsdatum}}</w:t>
+              <w:t>{{</w:t>
+            </w:r>
+            <w:r>
+              <w:t>invoice_date</w:t>
+            </w:r>
+            <w:r>
+              <w:t>}}</w:t>
             </w:r>
           </w:p>
         </w:tc>
@@ -589,7 +655,13 @@
               <w:jc w:val="right"/>
             </w:pPr>
             <w:r>
-              <w:t>{{CL_Nachname}}, {{CL_Vorname}}</w:t>
+              <w:t>{{</w:t>
+            </w:r>
+            <w:r>
+              <w:t>client.name</w:t>
+            </w:r>
+            <w:r>
+              <w:t>}}</w:t>
             </w:r>
           </w:p>
         </w:tc>
@@ -953,7 +1025,7 @@
                 <w:szCs w:val="22"/>
                 <w:lang w:val="en-US"/>
               </w:rPr>
-              <w:t>p</w:t>
+              <w:t>P</w:t>
             </w:r>
             <w:r>
               <w:rPr>
@@ -980,6 +1052,13 @@
               </w:rPr>
               <w:t>Leistungsdatum</w:t>
             </w:r>
+            <w:r>
+              <w:rPr>
+                <w:sz w:val="22"/>
+                <w:szCs w:val="22"/>
+              </w:rPr>
+              <w:t>|date</w:t>
+            </w:r>
           </w:p>
           <w:p>
             <w:pPr>
@@ -1014,14 +1093,28 @@
                 <w:sz w:val="22"/>
                 <w:szCs w:val="22"/>
               </w:rPr>
-              <w:t>{{item.Fahrtzeit</w:t>
-            </w:r>
-            <w:r>
-              <w:rPr>
-                <w:sz w:val="22"/>
-                <w:szCs w:val="22"/>
-              </w:rPr>
-              <w:t>_2f</w:t>
+              <w:t>{{item.F</w:t>
+            </w:r>
+            <w:r>
+              <w:rPr>
+                <w:sz w:val="22"/>
+                <w:szCs w:val="22"/>
+              </w:rPr>
+              <w:t>a</w:t>
+            </w:r>
+            <w:r>
+              <w:rPr>
+                <w:sz w:val="22"/>
+                <w:szCs w:val="22"/>
+              </w:rPr>
+              <w:t>hrtzeit</w:t>
+            </w:r>
+            <w:r>
+              <w:rPr>
+                <w:sz w:val="22"/>
+                <w:szCs w:val="22"/>
+              </w:rPr>
+              <w:t>|decimal</w:t>
             </w:r>
             <w:r>
               <w:rPr>
@@ -1049,7 +1142,21 @@
                 <w:sz w:val="22"/>
                 <w:szCs w:val="22"/>
               </w:rPr>
-              <w:t>{{item.Fahr</w:t>
+              <w:t>{{item.</w:t>
+            </w:r>
+            <w:r>
+              <w:rPr>
+                <w:sz w:val="22"/>
+                <w:szCs w:val="22"/>
+              </w:rPr>
+              <w:t>F</w:t>
+            </w:r>
+            <w:r>
+              <w:rPr>
+                <w:sz w:val="22"/>
+                <w:szCs w:val="22"/>
+              </w:rPr>
+              <w:t>ahr</w:t>
             </w:r>
             <w:r>
               <w:rPr>
@@ -1063,21 +1170,7 @@
                 <w:sz w:val="22"/>
                 <w:szCs w:val="22"/>
               </w:rPr>
-              <w:t>leistung</w:t>
-            </w:r>
-            <w:r>
-              <w:rPr>
-                <w:sz w:val="22"/>
-                <w:szCs w:val="22"/>
-              </w:rPr>
-              <w:t>_2f</w:t>
-            </w:r>
-            <w:r>
-              <w:rPr>
-                <w:sz w:val="22"/>
-                <w:szCs w:val="22"/>
-              </w:rPr>
-              <w:t>}}</w:t>
+              <w:t>leistung}}</w:t>
             </w:r>
           </w:p>
         </w:tc>
@@ -1098,14 +1191,28 @@
                 <w:sz w:val="22"/>
                 <w:szCs w:val="22"/>
               </w:rPr>
-              <w:t>{{item.Direkt</w:t>
-            </w:r>
-            <w:r>
-              <w:rPr>
-                <w:sz w:val="22"/>
-                <w:szCs w:val="22"/>
-              </w:rPr>
-              <w:t>_2f</w:t>
+              <w:t>{{item.</w:t>
+            </w:r>
+            <w:r>
+              <w:rPr>
+                <w:sz w:val="22"/>
+                <w:szCs w:val="22"/>
+              </w:rPr>
+              <w:t>d</w:t>
+            </w:r>
+            <w:r>
+              <w:rPr>
+                <w:sz w:val="22"/>
+                <w:szCs w:val="22"/>
+              </w:rPr>
+              <w:t>irekt</w:t>
+            </w:r>
+            <w:r>
+              <w:rPr>
+                <w:sz w:val="22"/>
+                <w:szCs w:val="22"/>
+              </w:rPr>
+              <w:t>|decimal</w:t>
             </w:r>
             <w:r>
               <w:rPr>
@@ -1133,14 +1240,35 @@
                 <w:sz w:val="22"/>
                 <w:szCs w:val="22"/>
               </w:rPr>
-              <w:t>{{item.Indirekt</w:t>
-            </w:r>
-            <w:r>
-              <w:rPr>
-                <w:sz w:val="22"/>
-                <w:szCs w:val="22"/>
-              </w:rPr>
-              <w:t>_2f}</w:t>
+              <w:t>{{item.</w:t>
+            </w:r>
+            <w:r>
+              <w:rPr>
+                <w:sz w:val="22"/>
+                <w:szCs w:val="22"/>
+              </w:rPr>
+              <w:t>i</w:t>
+            </w:r>
+            <w:r>
+              <w:rPr>
+                <w:sz w:val="22"/>
+                <w:szCs w:val="22"/>
+              </w:rPr>
+              <w:t>ndirekt</w:t>
+            </w:r>
+            <w:r>
+              <w:rPr>
+                <w:sz w:val="22"/>
+                <w:szCs w:val="22"/>
+              </w:rPr>
+              <w:t>|decimal</w:t>
+            </w:r>
+            <w:r>
+              <w:rPr>
+                <w:sz w:val="22"/>
+                <w:szCs w:val="22"/>
+              </w:rPr>
+              <w:t>}</w:t>
             </w:r>
             <w:r>
               <w:rPr>
@@ -1168,14 +1296,35 @@
                 <w:sz w:val="22"/>
                 <w:szCs w:val="22"/>
               </w:rPr>
-              <w:t>{{item.Stunden</w:t>
-            </w:r>
-            <w:r>
-              <w:rPr>
-                <w:sz w:val="22"/>
-                <w:szCs w:val="22"/>
-              </w:rPr>
-              <w:t>_2f</w:t>
+              <w:t>{{item.</w:t>
+            </w:r>
+            <w:r>
+              <w:rPr>
+                <w:sz w:val="22"/>
+                <w:szCs w:val="22"/>
+              </w:rPr>
+              <w:t>S</w:t>
+            </w:r>
+            <w:r>
+              <w:rPr>
+                <w:sz w:val="22"/>
+                <w:szCs w:val="22"/>
+              </w:rPr>
+              <w:t>tunden</w:t>
+            </w:r>
+            <w:r>
+              <w:rPr>
+                <w:sz w:val="22"/>
+                <w:szCs w:val="22"/>
+              </w:rPr>
+              <w:t>|</w:t>
+            </w:r>
+            <w:r>
+              <w:rPr>
+                <w:sz w:val="22"/>
+                <w:szCs w:val="22"/>
+              </w:rPr>
+              <w:t>decimal</w:t>
             </w:r>
             <w:r>
               <w:rPr>
@@ -1224,7 +1373,14 @@
                 <w:sz w:val="22"/>
                 <w:szCs w:val="22"/>
               </w:rPr>
-              <w:t>_2f}</w:t>
+              <w:t>|currency</w:t>
+            </w:r>
+            <w:r>
+              <w:rPr>
+                <w:sz w:val="22"/>
+                <w:szCs w:val="22"/>
+              </w:rPr>
+              <w:t>}</w:t>
             </w:r>
             <w:r>
               <w:rPr>
@@ -1290,16 +1446,52 @@
                 <w:sz w:val="22"/>
                 <w:szCs w:val="22"/>
               </w:rPr>
-              <w:t>{{Summe_Fahrtzeit</w:t>
-            </w:r>
-            <w:r>
-              <w:rPr>
-                <w:b/>
-                <w:bCs/>
-                <w:sz w:val="22"/>
-                <w:szCs w:val="22"/>
-              </w:rPr>
-              <w:t>_2f</w:t>
+              <w:t>{{</w:t>
+            </w:r>
+            <w:r>
+              <w:rPr>
+                <w:b/>
+                <w:bCs/>
+                <w:sz w:val="22"/>
+                <w:szCs w:val="22"/>
+              </w:rPr>
+              <w:t>s</w:t>
+            </w:r>
+            <w:r>
+              <w:rPr>
+                <w:b/>
+                <w:bCs/>
+                <w:sz w:val="22"/>
+                <w:szCs w:val="22"/>
+              </w:rPr>
+              <w:t>umme_</w:t>
+            </w:r>
+            <w:r>
+              <w:rPr>
+                <w:b/>
+                <w:bCs/>
+                <w:sz w:val="22"/>
+                <w:szCs w:val="22"/>
+              </w:rPr>
+              <w:t>f</w:t>
+            </w:r>
+            <w:r>
+              <w:rPr>
+                <w:b/>
+                <w:bCs/>
+                <w:sz w:val="22"/>
+                <w:szCs w:val="22"/>
+              </w:rPr>
+              <w:t>ahrtzeit</w:t>
+            </w:r>
+            <w:r>
+              <w:rPr>
+                <w:b/>
+                <w:bCs/>
+                <w:sz w:val="22"/>
+                <w:szCs w:val="22"/>
+              </w:rPr>
+              <w:t>|decimal</w:t>
             </w:r>
             <w:r>
               <w:rPr>
@@ -1349,16 +1541,52 @@
                 <w:sz w:val="22"/>
                 <w:szCs w:val="22"/>
               </w:rPr>
-              <w:t>{{Summe_Direkt</w:t>
-            </w:r>
-            <w:r>
-              <w:rPr>
-                <w:b/>
-                <w:bCs/>
-                <w:sz w:val="22"/>
-                <w:szCs w:val="22"/>
-              </w:rPr>
-              <w:t>_2f</w:t>
+              <w:t>{{</w:t>
+            </w:r>
+            <w:r>
+              <w:rPr>
+                <w:b/>
+                <w:bCs/>
+                <w:sz w:val="22"/>
+                <w:szCs w:val="22"/>
+              </w:rPr>
+              <w:t>s</w:t>
+            </w:r>
+            <w:r>
+              <w:rPr>
+                <w:b/>
+                <w:bCs/>
+                <w:sz w:val="22"/>
+                <w:szCs w:val="22"/>
+              </w:rPr>
+              <w:t>umme_</w:t>
+            </w:r>
+            <w:r>
+              <w:rPr>
+                <w:b/>
+                <w:bCs/>
+                <w:sz w:val="22"/>
+                <w:szCs w:val="22"/>
+              </w:rPr>
+              <w:t>d</w:t>
+            </w:r>
+            <w:r>
+              <w:rPr>
+                <w:b/>
+                <w:bCs/>
+                <w:sz w:val="22"/>
+                <w:szCs w:val="22"/>
+              </w:rPr>
+              <w:t>irekt</w:t>
+            </w:r>
+            <w:r>
+              <w:rPr>
+                <w:b/>
+                <w:bCs/>
+                <w:sz w:val="22"/>
+                <w:szCs w:val="22"/>
+              </w:rPr>
+              <w:t>|decimal</w:t>
             </w:r>
             <w:r>
               <w:rPr>
@@ -1392,16 +1620,52 @@
                 <w:sz w:val="22"/>
                 <w:szCs w:val="22"/>
               </w:rPr>
-              <w:t>{{Summe_Indirekt</w:t>
-            </w:r>
-            <w:r>
-              <w:rPr>
-                <w:b/>
-                <w:bCs/>
-                <w:sz w:val="22"/>
-                <w:szCs w:val="22"/>
-              </w:rPr>
-              <w:t>_2f</w:t>
+              <w:t>{{</w:t>
+            </w:r>
+            <w:r>
+              <w:rPr>
+                <w:b/>
+                <w:bCs/>
+                <w:sz w:val="22"/>
+                <w:szCs w:val="22"/>
+              </w:rPr>
+              <w:t>s</w:t>
+            </w:r>
+            <w:r>
+              <w:rPr>
+                <w:b/>
+                <w:bCs/>
+                <w:sz w:val="22"/>
+                <w:szCs w:val="22"/>
+              </w:rPr>
+              <w:t>umme_</w:t>
+            </w:r>
+            <w:r>
+              <w:rPr>
+                <w:b/>
+                <w:bCs/>
+                <w:sz w:val="22"/>
+                <w:szCs w:val="22"/>
+              </w:rPr>
+              <w:t>i</w:t>
+            </w:r>
+            <w:r>
+              <w:rPr>
+                <w:b/>
+                <w:bCs/>
+                <w:sz w:val="22"/>
+                <w:szCs w:val="22"/>
+              </w:rPr>
+              <w:t>ndirekt</w:t>
+            </w:r>
+            <w:r>
+              <w:rPr>
+                <w:b/>
+                <w:bCs/>
+                <w:sz w:val="22"/>
+                <w:szCs w:val="22"/>
+              </w:rPr>
+              <w:t>|decimal</w:t>
             </w:r>
             <w:r>
               <w:rPr>
@@ -1435,16 +1699,52 @@
                 <w:sz w:val="22"/>
                 <w:szCs w:val="22"/>
               </w:rPr>
-              <w:t>{{Summe_Stunden</w:t>
-            </w:r>
-            <w:r>
-              <w:rPr>
-                <w:b/>
-                <w:bCs/>
-                <w:sz w:val="22"/>
-                <w:szCs w:val="22"/>
-              </w:rPr>
-              <w:t>_2f</w:t>
+              <w:t>{{</w:t>
+            </w:r>
+            <w:r>
+              <w:rPr>
+                <w:b/>
+                <w:bCs/>
+                <w:sz w:val="22"/>
+                <w:szCs w:val="22"/>
+              </w:rPr>
+              <w:t>s</w:t>
+            </w:r>
+            <w:r>
+              <w:rPr>
+                <w:b/>
+                <w:bCs/>
+                <w:sz w:val="22"/>
+                <w:szCs w:val="22"/>
+              </w:rPr>
+              <w:t>umme_</w:t>
+            </w:r>
+            <w:r>
+              <w:rPr>
+                <w:b/>
+                <w:bCs/>
+                <w:sz w:val="22"/>
+                <w:szCs w:val="22"/>
+              </w:rPr>
+              <w:t>s</w:t>
+            </w:r>
+            <w:r>
+              <w:rPr>
+                <w:b/>
+                <w:bCs/>
+                <w:sz w:val="22"/>
+                <w:szCs w:val="22"/>
+              </w:rPr>
+              <w:t>tunden</w:t>
+            </w:r>
+            <w:r>
+              <w:rPr>
+                <w:b/>
+                <w:bCs/>
+                <w:sz w:val="22"/>
+                <w:szCs w:val="22"/>
+              </w:rPr>
+              <w:t>|decimal</w:t>
             </w:r>
             <w:r>
               <w:rPr>
@@ -1505,7 +1805,7 @@
                 <w:sz w:val="22"/>
                 <w:szCs w:val="22"/>
               </w:rPr>
-              <w:t>K</w:t>
+              <w:t>k</w:t>
             </w:r>
             <w:r>
               <w:rPr>
@@ -1523,16 +1823,25 @@
                 <w:sz w:val="22"/>
                 <w:szCs w:val="22"/>
               </w:rPr>
-              <w:t>_2f</w:t>
-            </w:r>
-            <w:r>
-              <w:rPr>
-                <w:b/>
-                <w:bCs/>
-                <w:sz w:val="22"/>
-                <w:szCs w:val="22"/>
-              </w:rPr>
-              <w:t>}}</w:t>
+              <w:t>|currency</w:t>
+            </w:r>
+            <w:r>
+              <w:rPr>
+                <w:b/>
+                <w:bCs/>
+                <w:sz w:val="22"/>
+                <w:szCs w:val="22"/>
+              </w:rPr>
+              <w:t>}</w:t>
+            </w:r>
+            <w:r>
+              <w:rPr>
+                <w:b/>
+                <w:bCs/>
+                <w:sz w:val="22"/>
+                <w:szCs w:val="22"/>
+              </w:rPr>
+              <w:t>}</w:t>
             </w:r>
           </w:p>
         </w:tc>

</xml_diff>

<commit_message>
Kontext mit Template final abgeglichen, Aufrufe durch exceptions abgesichert. Ablauf geprüft, Fehler behoben
</commit_message>
<xml_diff>
--- a/templates/rechnungsvorlage.docx
+++ b/templates/rechnungsvorlage.docx
@@ -33,7 +33,10 @@
               <w:t>{{</w:t>
             </w:r>
             <w:r>
-              <w:t>client.name</w:t>
+              <w:t>payer</w:t>
+            </w:r>
+            <w:r>
+              <w:t>.name</w:t>
             </w:r>
             <w:r>
               <w:t>}}</w:t>
@@ -48,7 +51,16 @@
           </w:tcPr>
           <w:p>
             <w:r>
-              <w:t>{{ZD_Name2}}</w:t>
+              <w:t>{{</w:t>
+            </w:r>
+            <w:r>
+              <w:t>payer</w:t>
+            </w:r>
+            <w:r>
+              <w:t>.name_2</w:t>
+            </w:r>
+            <w:r>
+              <w:t>}}</w:t>
             </w:r>
           </w:p>
         </w:tc>
@@ -66,7 +78,10 @@
               <w:t>{{</w:t>
             </w:r>
             <w:r>
-              <w:t>client.street</w:t>
+              <w:t>payer</w:t>
+            </w:r>
+            <w:r>
+              <w:t>.street</w:t>
             </w:r>
             <w:r>
               <w:t>}}</w:t>
@@ -84,7 +99,10 @@
               <w:t>{{</w:t>
             </w:r>
             <w:r>
-              <w:t>client.zip_city</w:t>
+              <w:t>payer</w:t>
+            </w:r>
+            <w:r>
+              <w:t>.zip_city</w:t>
             </w:r>
             <w:r>
               <w:t>}}</w:t>
@@ -171,7 +189,7 @@
                               <w:tblLook w:val="04A0" w:firstRow="1" w:lastRow="0" w:firstColumn="1" w:lastColumn="0" w:noHBand="0" w:noVBand="1"/>
                             </w:tblPr>
                             <w:tblGrid>
-                              <w:gridCol w:w="2504"/>
+                              <w:gridCol w:w="2519"/>
                             </w:tblGrid>
                             <w:tr>
                               <w:tc>
@@ -257,7 +275,28 @@
                                       <w:b/>
                                       <w:bCs/>
                                     </w:rPr>
-                                    <w:t>start_inv_period</w:t>
+                                    <w:t>start_inv_period|date</w:t>
+                                  </w:r>
+                                  <w:r>
+                                    <w:rPr>
+                                      <w:b/>
+                                      <w:bCs/>
+                                    </w:rPr>
+                                    <w:t>}}</w:t>
+                                  </w:r>
+                                  <w:r>
+                                    <w:rPr>
+                                      <w:b/>
+                                      <w:bCs/>
+                                    </w:rPr>
+                                    <w:t xml:space="preserve"> –{{</w:t>
+                                  </w:r>
+                                  <w:r>
+                                    <w:rPr>
+                                      <w:b/>
+                                      <w:bCs/>
+                                    </w:rPr>
+                                    <w:t>end_inv_period</w:t>
                                   </w:r>
                                   <w:r>
                                     <w:rPr>
@@ -272,20 +311,6 @@
                                       <w:bCs/>
                                     </w:rPr>
                                     <w:t>}}</w:t>
-                                  </w:r>
-                                  <w:r>
-                                    <w:rPr>
-                                      <w:b/>
-                                      <w:bCs/>
-                                    </w:rPr>
-                                    <w:t xml:space="preserve"> </w:t>
-                                  </w:r>
-                                  <w:r>
-                                    <w:rPr>
-                                      <w:b/>
-                                      <w:bCs/>
-                                    </w:rPr>
-                                    <w:t>–{{end_inv_period}}</w:t>
                                   </w:r>
                                 </w:p>
                               </w:tc>
@@ -334,7 +359,7 @@
                         <w:tblLook w:val="04A0" w:firstRow="1" w:lastRow="0" w:firstColumn="1" w:lastColumn="0" w:noHBand="0" w:noVBand="1"/>
                       </w:tblPr>
                       <w:tblGrid>
-                        <w:gridCol w:w="2504"/>
+                        <w:gridCol w:w="2519"/>
                       </w:tblGrid>
                       <w:tr>
                         <w:tc>
@@ -420,7 +445,28 @@
                                 <w:b/>
                                 <w:bCs/>
                               </w:rPr>
-                              <w:t>start_inv_period</w:t>
+                              <w:t>start_inv_period|date</w:t>
+                            </w:r>
+                            <w:r>
+                              <w:rPr>
+                                <w:b/>
+                                <w:bCs/>
+                              </w:rPr>
+                              <w:t>}}</w:t>
+                            </w:r>
+                            <w:r>
+                              <w:rPr>
+                                <w:b/>
+                                <w:bCs/>
+                              </w:rPr>
+                              <w:t xml:space="preserve"> –{{</w:t>
+                            </w:r>
+                            <w:r>
+                              <w:rPr>
+                                <w:b/>
+                                <w:bCs/>
+                              </w:rPr>
+                              <w:t>end_inv_period</w:t>
                             </w:r>
                             <w:r>
                               <w:rPr>
@@ -435,20 +481,6 @@
                                 <w:bCs/>
                               </w:rPr>
                               <w:t>}}</w:t>
-                            </w:r>
-                            <w:r>
-                              <w:rPr>
-                                <w:b/>
-                                <w:bCs/>
-                              </w:rPr>
-                              <w:t xml:space="preserve"> </w:t>
-                            </w:r>
-                            <w:r>
-                              <w:rPr>
-                                <w:b/>
-                                <w:bCs/>
-                              </w:rPr>
-                              <w:t>–{{end_inv_period}}</w:t>
                             </w:r>
                           </w:p>
                         </w:tc>
@@ -520,6 +552,9 @@
               <w:t>invoice_date</w:t>
             </w:r>
             <w:r>
+              <w:t>|date</w:t>
+            </w:r>
+            <w:r>
               <w:t>}}</w:t>
             </w:r>
           </w:p>
@@ -567,7 +602,21 @@
                 <w:b/>
                 <w:bCs/>
               </w:rPr>
-              <w:t>{{Betreuungstyp}}</w:t>
+              <w:t>{{</w:t>
+            </w:r>
+            <w:r>
+              <w:rPr>
+                <w:b/>
+                <w:bCs/>
+              </w:rPr>
+              <w:t>care_type</w:t>
+            </w:r>
+            <w:r>
+              <w:rPr>
+                <w:b/>
+                <w:bCs/>
+              </w:rPr>
+              <w:t>}}</w:t>
             </w:r>
           </w:p>
         </w:tc>
@@ -623,7 +672,13 @@
               <w:jc w:val="right"/>
             </w:pPr>
             <w:r>
-              <w:t>{{Leistungsbesteller}}</w:t>
+              <w:t>{{</w:t>
+            </w:r>
+            <w:r>
+              <w:t>service_requester</w:t>
+            </w:r>
+            <w:r>
+              <w:t>}}</w:t>
             </w:r>
           </w:p>
         </w:tc>
@@ -693,7 +748,13 @@
               <w:jc w:val="right"/>
             </w:pPr>
             <w:r>
-              <w:t>{{CL_SozVersNr}}</w:t>
+              <w:t>{{</w:t>
+            </w:r>
+            <w:r>
+              <w:t>client.social_security_number</w:t>
+            </w:r>
+            <w:r>
+              <w:t>}}</w:t>
             </w:r>
           </w:p>
         </w:tc>
@@ -1025,7 +1086,7 @@
                 <w:szCs w:val="22"/>
                 <w:lang w:val="en-US"/>
               </w:rPr>
-              <w:t>P</w:t>
+              <w:t>p</w:t>
             </w:r>
             <w:r>
               <w:rPr>
@@ -1033,7 +1094,23 @@
                 <w:szCs w:val="22"/>
                 <w:lang w:val="en-US"/>
               </w:rPr>
-              <w:t>ositionen %}{{item.</w:t>
+              <w:t>osition</w:t>
+            </w:r>
+            <w:r>
+              <w:rPr>
+                <w:sz w:val="22"/>
+                <w:szCs w:val="22"/>
+                <w:lang w:val="en-US"/>
+              </w:rPr>
+              <w:t>s</w:t>
+            </w:r>
+            <w:r>
+              <w:rPr>
+                <w:sz w:val="22"/>
+                <w:szCs w:val="22"/>
+                <w:lang w:val="en-US"/>
+              </w:rPr>
+              <w:t xml:space="preserve"> %}{{item.</w:t>
             </w:r>
             <w:r>
               <w:rPr>
@@ -1198,14 +1275,14 @@
                 <w:sz w:val="22"/>
                 <w:szCs w:val="22"/>
               </w:rPr>
-              <w:t>d</w:t>
-            </w:r>
-            <w:r>
-              <w:rPr>
-                <w:sz w:val="22"/>
-                <w:szCs w:val="22"/>
-              </w:rPr>
-              <w:t>irekt</w:t>
+              <w:t>Di</w:t>
+            </w:r>
+            <w:r>
+              <w:rPr>
+                <w:sz w:val="22"/>
+                <w:szCs w:val="22"/>
+              </w:rPr>
+              <w:t>rekt</w:t>
             </w:r>
             <w:r>
               <w:rPr>
@@ -1247,7 +1324,7 @@
                 <w:sz w:val="22"/>
                 <w:szCs w:val="22"/>
               </w:rPr>
-              <w:t>i</w:t>
+              <w:t>I</w:t>
             </w:r>
             <w:r>
               <w:rPr>
@@ -1926,7 +2003,7 @@
                               <w:t>{</w:t>
                             </w:r>
                             <w:r>
-                              <w:t>Einzahlungsschein</w:t>
+                              <w:t>payment_part</w:t>
                             </w:r>
                             <w:r>
                               <w:t>}</w:t>
@@ -1948,7 +2025,7 @@
           </mc:Choice>
           <mc:Fallback>
             <w:pict>
-              <v:shape w14:anchorId="7F01FDA7" id="Textfeld 2" o:spid="_x0000_s1027" type="#_x0000_t202" style="position:absolute;margin-left:0;margin-top:417.45pt;width:593.05pt;height:269.7pt;z-index:-251651072;visibility:visible;mso-wrap-style:square;mso-wrap-distance-left:9pt;mso-wrap-distance-top:0;mso-wrap-distance-right:9pt;mso-wrap-distance-bottom:0;mso-position-horizontal:center;mso-position-horizontal-relative:margin;mso-position-vertical:absolute;mso-position-vertical-relative:text;v-text-anchor:top" o:gfxdata="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" filled="f" stroked="f">
+              <v:shape w14:anchorId="7F01FDA7" id="Textfeld 2" o:spid="_x0000_s1027" type="#_x0000_t202" style="position:absolute;margin-left:0;margin-top:417.45pt;width:593.05pt;height:269.7pt;z-index:-251651072;visibility:visible;mso-wrap-style:square;mso-wrap-distance-left:9pt;mso-wrap-distance-top:0;mso-wrap-distance-right:9pt;mso-wrap-distance-bottom:0;mso-position-horizontal:center;mso-position-horizontal-relative:margin;mso-position-vertical:absolute;mso-position-vertical-relative:text;v-text-anchor:top" o:gfxdata="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" filled="f" stroked="f">
                 <v:textbox>
                   <w:txbxContent>
                     <w:p>
@@ -1967,7 +2044,7 @@
                         <w:t>{</w:t>
                       </w:r>
                       <w:r>
-                        <w:t>Einzahlungsschein</w:t>
+                        <w:t>payment_part</w:t>
                       </w:r>
                       <w:r>
                         <w:t>}</w:t>

</xml_diff>